<commit_message>
June 1 API test
</commit_message>
<xml_diff>
--- a/ElectionProject/Resources_and_references.docx
+++ b/ElectionProject/Resources_and_references.docx
@@ -14,7 +14,7 @@
     </w:p>
     <w:p/>
     <w:p>
-      <w:hyperlink r:id="rId4" w:history="1">
+      <w:hyperlink r:id="rId4" w:anchor="US-ME" w:history="1">
         <w:r>
           <w:rPr>
             <w:rStyle w:val="Hyperlink"/>
@@ -64,6 +64,146 @@
             <w:rStyle w:val="Hyperlink"/>
           </w:rPr>
           <w:t>https://www.youtube.com/watch?v=P9MB218jzF4</w:t>
+        </w:r>
+      </w:hyperlink>
+    </w:p>
+    <w:p/>
+    <w:p>
+      <w:r>
+        <w:t>Top 10 hosting services (</w:t>
+      </w:r>
+      <w:proofErr w:type="spellStart"/>
+      <w:r>
+        <w:t>BlueHost</w:t>
+      </w:r>
+      <w:proofErr w:type="spellEnd"/>
+      <w:r>
+        <w:t xml:space="preserve"> is #1):</w:t>
+      </w:r>
+    </w:p>
+    <w:p>
+      <w:hyperlink r:id="rId6" w:history="1">
+        <w:r>
+          <w:rPr>
+            <w:rStyle w:val="Hyperlink"/>
+          </w:rPr>
+          <w:t>https://www.top10.com/hosting/comparison?utm_source=google&amp;kw=best%20website%20hosting&amp;c=417623552083&amp;t=search&amp;p=&amp;m=e&amp;adpos=&amp;dev=c&amp;devmod=&amp;mobval=0&amp;network=g&amp;campaignid=1983583869&amp;adgroupid=67844793301&amp;targetid=kwd-26343621&amp;interest=&amp;physical=9015099&amp;feedid=&amp;a=20&amp;ts=&amp;topic=&amp;test=&amp;gclid=Cj0KCQiAi9mPBhCJARIsAHchl1yzNz39T9mFpmpbmGmDsPDWSb-8KlQIRyZqBrw-wkUgMPN3_hACINUaAubWEALw_wcB</w:t>
+        </w:r>
+      </w:hyperlink>
+    </w:p>
+    <w:p>
+      <w:pPr>
+        <w:rPr>
+          <w:b/>
+          <w:bCs/>
+        </w:rPr>
+      </w:pPr>
+    </w:p>
+    <w:p>
+      <w:pPr>
+        <w:rPr>
+          <w:b/>
+          <w:bCs/>
+        </w:rPr>
+      </w:pPr>
+      <w:r>
+        <w:rPr>
+          <w:b/>
+          <w:bCs/>
+        </w:rPr>
+        <w:t>Insert PHP code to connect to MySQL:</w:t>
+      </w:r>
+    </w:p>
+    <w:p>
+      <w:hyperlink r:id="rId7" w:history="1">
+        <w:r>
+          <w:rPr>
+            <w:rStyle w:val="Hyperlink"/>
+          </w:rPr>
+          <w:t>https://javascript.tutorialink.com/google-charts-from-mysql/</w:t>
+        </w:r>
+      </w:hyperlink>
+    </w:p>
+    <w:p>
+      <w:hyperlink r:id="rId8" w:history="1">
+        <w:r>
+          <w:rPr>
+            <w:rStyle w:val="Hyperlink"/>
+          </w:rPr>
+          <w:t>https://stackoverflow.com/questions/29969054/google-charts-from-mysql</w:t>
+        </w:r>
+      </w:hyperlink>
+    </w:p>
+    <w:p>
+      <w:pPr>
+        <w:rPr>
+          <w:rStyle w:val="Hyperlink"/>
+        </w:rPr>
+      </w:pPr>
+      <w:hyperlink r:id="rId9" w:history="1">
+        <w:r>
+          <w:rPr>
+            <w:rStyle w:val="Hyperlink"/>
+          </w:rPr>
+          <w:t>https://datamakessense.com/google-charts-api-from-your-sql-database-to-a-live-chart-with-no-coding-skills/</w:t>
+        </w:r>
+      </w:hyperlink>
+    </w:p>
+    <w:p>
+      <w:pPr>
+        <w:rPr>
+          <w:rStyle w:val="Hyperlink"/>
+        </w:rPr>
+      </w:pPr>
+      <w:hyperlink r:id="rId10" w:history="1">
+        <w:r>
+          <w:rPr>
+            <w:rStyle w:val="Hyperlink"/>
+          </w:rPr>
+          <w:t>https://www.techjunkgigs.com/google-charts-in-php-with-mysql-database-using-google-api/</w:t>
+        </w:r>
+      </w:hyperlink>
+    </w:p>
+    <w:p>
+      <w:pPr>
+        <w:rPr>
+          <w:rStyle w:val="Hyperlink"/>
+        </w:rPr>
+      </w:pPr>
+    </w:p>
+    <w:p/>
+    <w:p>
+      <w:r>
+        <w:t xml:space="preserve">*include </w:t>
+      </w:r>
+      <w:proofErr w:type="spellStart"/>
+      <w:r>
+        <w:t>php</w:t>
+      </w:r>
+      <w:proofErr w:type="spellEnd"/>
+      <w:r>
+        <w:t xml:space="preserve"> code in your html page*</w:t>
+      </w:r>
+    </w:p>
+    <w:p>
+      <w:hyperlink r:id="rId11" w:history="1">
+        <w:r>
+          <w:rPr>
+            <w:rStyle w:val="Hyperlink"/>
+          </w:rPr>
+          <w:t>https://stackoverflow.com/questions/33752165/not-able-to-generate-a-google-chart-using-mysql-table-data-as-the-data-source</w:t>
+        </w:r>
+      </w:hyperlink>
+    </w:p>
+    <w:p/>
+    <w:p/>
+    <w:p>
+      <w:hyperlink r:id="rId12" w:history="1">
+        <w:r>
+          <w:rPr>
+            <w:rStyle w:val="Hyperlink"/>
+          </w:rPr>
+          <w:t>http://www.agcross.com/2015/01/connect-google-chart-mysql-database-part-1/</w:t>
         </w:r>
       </w:hyperlink>
     </w:p>

</xml_diff>